<commit_message>
Updated SystemInfoUWP for new GetGamingDeviceModelInformation
</commit_message>
<xml_diff>
--- a/UWPSamples/System/SystemInfoUWP/Readme.docx
+++ b/UWPSamples/System/SystemInfoUWP/Readme.docx
@@ -1,6 +1,6 @@
 
 <file path=word/document.xml><?xml version="1.0" encoding="utf-8"?>
-<w:document xmlns:wpc="http://schemas.microsoft.com/office/word/2010/wordprocessingCanvas" xmlns:mc="http://schemas.openxmlformats.org/markup-compatibility/2006" xmlns:o="urn:schemas-microsoft-com:office:office" xmlns:r="http://schemas.openxmlformats.org/officeDocument/2006/relationships" xmlns:m="http://schemas.openxmlformats.org/officeDocument/2006/math" xmlns:v="urn:schemas-microsoft-com:vml" xmlns:wp14="http://schemas.microsoft.com/office/word/2010/wordprocessingDrawing" xmlns:wp="http://schemas.openxmlformats.org/drawingml/2006/wordprocessingDrawing" xmlns:w10="urn:schemas-microsoft-com:office:word" xmlns:w="http://schemas.openxmlformats.org/wordprocessingml/2006/main" xmlns:w14="http://schemas.microsoft.com/office/word/2010/wordml" xmlns:w15="http://schemas.microsoft.com/office/word/2012/wordml" xmlns:wpg="http://schemas.microsoft.com/office/word/2010/wordprocessingGroup" xmlns:wpi="http://schemas.microsoft.com/office/word/2010/wordprocessingInk" xmlns:wne="http://schemas.microsoft.com/office/word/2006/wordml" xmlns:wps="http://schemas.microsoft.com/office/word/2010/wordprocessingShape" mc:Ignorable="w14 w15 wp14">
+<w:document xmlns:wpc="http://schemas.microsoft.com/office/word/2010/wordprocessingCanvas" xmlns:cx="http://schemas.microsoft.com/office/drawing/2014/chartex" xmlns:cx1="http://schemas.microsoft.com/office/drawing/2015/9/8/chartex" xmlns:cx2="http://schemas.microsoft.com/office/drawing/2015/10/21/chartex" xmlns:cx3="http://schemas.microsoft.com/office/drawing/2016/5/9/chartex" xmlns:cx4="http://schemas.microsoft.com/office/drawing/2016/5/10/chartex" xmlns:cx5="http://schemas.microsoft.com/office/drawing/2016/5/11/chartex" xmlns:cx6="http://schemas.microsoft.com/office/drawing/2016/5/12/chartex" xmlns:cx7="http://schemas.microsoft.com/office/drawing/2016/5/13/chartex" xmlns:cx8="http://schemas.microsoft.com/office/drawing/2016/5/14/chartex" xmlns:mc="http://schemas.openxmlformats.org/markup-compatibility/2006" xmlns:aink="http://schemas.microsoft.com/office/drawing/2016/ink" xmlns:am3d="http://schemas.microsoft.com/office/drawing/2017/model3d" xmlns:o="urn:schemas-microsoft-com:office:office" xmlns:r="http://schemas.openxmlformats.org/officeDocument/2006/relationships" xmlns:m="http://schemas.openxmlformats.org/officeDocument/2006/math" xmlns:v="urn:schemas-microsoft-com:vml" xmlns:wp14="http://schemas.microsoft.com/office/word/2010/wordprocessingDrawing" xmlns:wp="http://schemas.openxmlformats.org/drawingml/2006/wordprocessingDrawing" xmlns:w10="urn:schemas-microsoft-com:office:word" xmlns:w="http://schemas.openxmlformats.org/wordprocessingml/2006/main" xmlns:w14="http://schemas.microsoft.com/office/word/2010/wordml" xmlns:w15="http://schemas.microsoft.com/office/word/2012/wordml" xmlns:w16cid="http://schemas.microsoft.com/office/word/2016/wordml/cid" xmlns:w16se="http://schemas.microsoft.com/office/word/2015/wordml/symex" xmlns:wpg="http://schemas.microsoft.com/office/word/2010/wordprocessingGroup" xmlns:wpi="http://schemas.microsoft.com/office/word/2010/wordprocessingInk" xmlns:wne="http://schemas.microsoft.com/office/word/2006/wordml" xmlns:wps="http://schemas.microsoft.com/office/word/2010/wordprocessingShape" mc:Ignorable="w14 w15 w16se w16cid wp14">
   <w:body>
     <w:p>
       <w:pPr>
@@ -32,10 +32,7 @@
         <w:t>Windows 10 Fall Creators Update SDK (16299)</w:t>
       </w:r>
     </w:p>
-    <w:p>
-      <w:bookmarkStart w:id="0" w:name="_GoBack"/>
-      <w:bookmarkEnd w:id="0"/>
-    </w:p>
+    <w:p/>
     <w:p>
       <w:pPr>
         <w:pStyle w:val="Heading1"/>
@@ -176,8 +173,8 @@
       <w:pPr>
         <w:pStyle w:val="Heading1"/>
       </w:pPr>
-      <w:bookmarkStart w:id="1" w:name="ID2EMD"/>
-      <w:bookmarkEnd w:id="1"/>
+      <w:bookmarkStart w:id="0" w:name="ID2EMD"/>
+      <w:bookmarkEnd w:id="0"/>
       <w:r>
         <w:lastRenderedPageBreak/>
         <w:t>Update history</w:t>
@@ -208,6 +205,23 @@
       <w:r>
         <w:t>October 2017: Updated for new Direct3D optional features and API contracts.</w:t>
       </w:r>
+    </w:p>
+    <w:p/>
+    <w:p>
+      <w:r>
+        <w:t xml:space="preserve">November 2017: Updated for </w:t>
+      </w:r>
+      <w:r>
+        <w:t>GetGamingDeviceModelInformation</w:t>
+      </w:r>
+      <w:r>
+        <w:t xml:space="preserve"> in the Fall Creators Update (16299)</w:t>
+      </w:r>
+      <w:r>
+        <w:t>.</w:t>
+      </w:r>
+      <w:bookmarkStart w:id="1" w:name="_GoBack"/>
+      <w:bookmarkEnd w:id="1"/>
     </w:p>
     <w:p>
       <w:pPr>
@@ -289,7 +303,7 @@
 </file>
 
 <file path=word/endnotes.xml><?xml version="1.0" encoding="utf-8"?>
-<w:endnotes xmlns:wpc="http://schemas.microsoft.com/office/word/2010/wordprocessingCanvas" xmlns:mc="http://schemas.openxmlformats.org/markup-compatibility/2006" xmlns:o="urn:schemas-microsoft-com:office:office" xmlns:r="http://schemas.openxmlformats.org/officeDocument/2006/relationships" xmlns:m="http://schemas.openxmlformats.org/officeDocument/2006/math" xmlns:v="urn:schemas-microsoft-com:vml" xmlns:wp14="http://schemas.microsoft.com/office/word/2010/wordprocessingDrawing" xmlns:wp="http://schemas.openxmlformats.org/drawingml/2006/wordprocessingDrawing" xmlns:w10="urn:schemas-microsoft-com:office:word" xmlns:w="http://schemas.openxmlformats.org/wordprocessingml/2006/main" xmlns:w14="http://schemas.microsoft.com/office/word/2010/wordml" xmlns:w15="http://schemas.microsoft.com/office/word/2012/wordml" xmlns:wpg="http://schemas.microsoft.com/office/word/2010/wordprocessingGroup" xmlns:wpi="http://schemas.microsoft.com/office/word/2010/wordprocessingInk" xmlns:wne="http://schemas.microsoft.com/office/word/2006/wordml" xmlns:wps="http://schemas.microsoft.com/office/word/2010/wordprocessingShape" mc:Ignorable="w14 w15 wp14">
+<w:endnotes xmlns:wpc="http://schemas.microsoft.com/office/word/2010/wordprocessingCanvas" xmlns:cx="http://schemas.microsoft.com/office/drawing/2014/chartex" xmlns:cx1="http://schemas.microsoft.com/office/drawing/2015/9/8/chartex" xmlns:cx2="http://schemas.microsoft.com/office/drawing/2015/10/21/chartex" xmlns:cx3="http://schemas.microsoft.com/office/drawing/2016/5/9/chartex" xmlns:cx4="http://schemas.microsoft.com/office/drawing/2016/5/10/chartex" xmlns:cx5="http://schemas.microsoft.com/office/drawing/2016/5/11/chartex" xmlns:cx6="http://schemas.microsoft.com/office/drawing/2016/5/12/chartex" xmlns:cx7="http://schemas.microsoft.com/office/drawing/2016/5/13/chartex" xmlns:cx8="http://schemas.microsoft.com/office/drawing/2016/5/14/chartex" xmlns:mc="http://schemas.openxmlformats.org/markup-compatibility/2006" xmlns:aink="http://schemas.microsoft.com/office/drawing/2016/ink" xmlns:am3d="http://schemas.microsoft.com/office/drawing/2017/model3d" xmlns:o="urn:schemas-microsoft-com:office:office" xmlns:r="http://schemas.openxmlformats.org/officeDocument/2006/relationships" xmlns:m="http://schemas.openxmlformats.org/officeDocument/2006/math" xmlns:v="urn:schemas-microsoft-com:vml" xmlns:wp14="http://schemas.microsoft.com/office/word/2010/wordprocessingDrawing" xmlns:wp="http://schemas.openxmlformats.org/drawingml/2006/wordprocessingDrawing" xmlns:w10="urn:schemas-microsoft-com:office:word" xmlns:w="http://schemas.openxmlformats.org/wordprocessingml/2006/main" xmlns:w14="http://schemas.microsoft.com/office/word/2010/wordml" xmlns:w15="http://schemas.microsoft.com/office/word/2012/wordml" xmlns:w16cid="http://schemas.microsoft.com/office/word/2016/wordml/cid" xmlns:w16se="http://schemas.microsoft.com/office/word/2015/wordml/symex" xmlns:wpg="http://schemas.microsoft.com/office/word/2010/wordprocessingGroup" xmlns:wpi="http://schemas.microsoft.com/office/word/2010/wordprocessingInk" xmlns:wne="http://schemas.microsoft.com/office/word/2006/wordml" xmlns:wps="http://schemas.microsoft.com/office/word/2010/wordprocessingShape" mc:Ignorable="w14 w15 w16se w16cid wp14">
   <w:endnote w:type="separator" w:id="-1">
     <w:p>
       <w:r>
@@ -308,7 +322,7 @@
 </file>
 
 <file path=word/footer1.xml><?xml version="1.0" encoding="utf-8"?>
-<w:ftr xmlns:wpc="http://schemas.microsoft.com/office/word/2010/wordprocessingCanvas" xmlns:mc="http://schemas.openxmlformats.org/markup-compatibility/2006" xmlns:o="urn:schemas-microsoft-com:office:office" xmlns:r="http://schemas.openxmlformats.org/officeDocument/2006/relationships" xmlns:m="http://schemas.openxmlformats.org/officeDocument/2006/math" xmlns:v="urn:schemas-microsoft-com:vml" xmlns:wp14="http://schemas.microsoft.com/office/word/2010/wordprocessingDrawing" xmlns:wp="http://schemas.openxmlformats.org/drawingml/2006/wordprocessingDrawing" xmlns:w10="urn:schemas-microsoft-com:office:word" xmlns:w="http://schemas.openxmlformats.org/wordprocessingml/2006/main" xmlns:w14="http://schemas.microsoft.com/office/word/2010/wordml" xmlns:w15="http://schemas.microsoft.com/office/word/2012/wordml" xmlns:wpg="http://schemas.microsoft.com/office/word/2010/wordprocessingGroup" xmlns:wpi="http://schemas.microsoft.com/office/word/2010/wordprocessingInk" xmlns:wne="http://schemas.microsoft.com/office/word/2006/wordml" xmlns:wps="http://schemas.microsoft.com/office/word/2010/wordprocessingShape" mc:Ignorable="w14 w15 wp14">
+<w:ftr xmlns:wpc="http://schemas.microsoft.com/office/word/2010/wordprocessingCanvas" xmlns:cx="http://schemas.microsoft.com/office/drawing/2014/chartex" xmlns:cx1="http://schemas.microsoft.com/office/drawing/2015/9/8/chartex" xmlns:cx2="http://schemas.microsoft.com/office/drawing/2015/10/21/chartex" xmlns:cx3="http://schemas.microsoft.com/office/drawing/2016/5/9/chartex" xmlns:cx4="http://schemas.microsoft.com/office/drawing/2016/5/10/chartex" xmlns:cx5="http://schemas.microsoft.com/office/drawing/2016/5/11/chartex" xmlns:cx6="http://schemas.microsoft.com/office/drawing/2016/5/12/chartex" xmlns:cx7="http://schemas.microsoft.com/office/drawing/2016/5/13/chartex" xmlns:cx8="http://schemas.microsoft.com/office/drawing/2016/5/14/chartex" xmlns:mc="http://schemas.openxmlformats.org/markup-compatibility/2006" xmlns:aink="http://schemas.microsoft.com/office/drawing/2016/ink" xmlns:am3d="http://schemas.microsoft.com/office/drawing/2017/model3d" xmlns:o="urn:schemas-microsoft-com:office:office" xmlns:r="http://schemas.openxmlformats.org/officeDocument/2006/relationships" xmlns:m="http://schemas.openxmlformats.org/officeDocument/2006/math" xmlns:v="urn:schemas-microsoft-com:vml" xmlns:wp14="http://schemas.microsoft.com/office/word/2010/wordprocessingDrawing" xmlns:wp="http://schemas.openxmlformats.org/drawingml/2006/wordprocessingDrawing" xmlns:w10="urn:schemas-microsoft-com:office:word" xmlns:w="http://schemas.openxmlformats.org/wordprocessingml/2006/main" xmlns:w14="http://schemas.microsoft.com/office/word/2010/wordml" xmlns:w15="http://schemas.microsoft.com/office/word/2012/wordml" xmlns:w16cid="http://schemas.microsoft.com/office/word/2016/wordml/cid" xmlns:w16se="http://schemas.microsoft.com/office/word/2015/wordml/symex" xmlns:wpg="http://schemas.microsoft.com/office/word/2010/wordprocessingGroup" xmlns:wpi="http://schemas.microsoft.com/office/word/2010/wordprocessingInk" xmlns:wne="http://schemas.microsoft.com/office/word/2006/wordml" xmlns:wps="http://schemas.microsoft.com/office/word/2010/wordprocessingShape" mc:Ignorable="w14 w15 w16se w16cid wp14">
   <w:p>
     <w:pPr>
       <w:pStyle w:val="Footer"/>
@@ -318,7 +332,7 @@
 </file>
 
 <file path=word/footer2.xml><?xml version="1.0" encoding="utf-8"?>
-<w:ftr xmlns:wpc="http://schemas.microsoft.com/office/word/2010/wordprocessingCanvas" xmlns:mc="http://schemas.openxmlformats.org/markup-compatibility/2006" xmlns:o="urn:schemas-microsoft-com:office:office" xmlns:r="http://schemas.openxmlformats.org/officeDocument/2006/relationships" xmlns:m="http://schemas.openxmlformats.org/officeDocument/2006/math" xmlns:v="urn:schemas-microsoft-com:vml" xmlns:wp14="http://schemas.microsoft.com/office/word/2010/wordprocessingDrawing" xmlns:wp="http://schemas.openxmlformats.org/drawingml/2006/wordprocessingDrawing" xmlns:w10="urn:schemas-microsoft-com:office:word" xmlns:w="http://schemas.openxmlformats.org/wordprocessingml/2006/main" xmlns:w14="http://schemas.microsoft.com/office/word/2010/wordml" xmlns:w15="http://schemas.microsoft.com/office/word/2012/wordml" xmlns:wpg="http://schemas.microsoft.com/office/word/2010/wordprocessingGroup" xmlns:wpi="http://schemas.microsoft.com/office/word/2010/wordprocessingInk" xmlns:wne="http://schemas.microsoft.com/office/word/2006/wordml" xmlns:wps="http://schemas.microsoft.com/office/word/2010/wordprocessingShape" mc:Ignorable="w14 w15 wp14">
+<w:ftr xmlns:wpc="http://schemas.microsoft.com/office/word/2010/wordprocessingCanvas" xmlns:cx="http://schemas.microsoft.com/office/drawing/2014/chartex" xmlns:cx1="http://schemas.microsoft.com/office/drawing/2015/9/8/chartex" xmlns:cx2="http://schemas.microsoft.com/office/drawing/2015/10/21/chartex" xmlns:cx3="http://schemas.microsoft.com/office/drawing/2016/5/9/chartex" xmlns:cx4="http://schemas.microsoft.com/office/drawing/2016/5/10/chartex" xmlns:cx5="http://schemas.microsoft.com/office/drawing/2016/5/11/chartex" xmlns:cx6="http://schemas.microsoft.com/office/drawing/2016/5/12/chartex" xmlns:cx7="http://schemas.microsoft.com/office/drawing/2016/5/13/chartex" xmlns:cx8="http://schemas.microsoft.com/office/drawing/2016/5/14/chartex" xmlns:mc="http://schemas.openxmlformats.org/markup-compatibility/2006" xmlns:aink="http://schemas.microsoft.com/office/drawing/2016/ink" xmlns:am3d="http://schemas.microsoft.com/office/drawing/2017/model3d" xmlns:o="urn:schemas-microsoft-com:office:office" xmlns:r="http://schemas.openxmlformats.org/officeDocument/2006/relationships" xmlns:m="http://schemas.openxmlformats.org/officeDocument/2006/math" xmlns:v="urn:schemas-microsoft-com:vml" xmlns:wp14="http://schemas.microsoft.com/office/word/2010/wordprocessingDrawing" xmlns:wp="http://schemas.openxmlformats.org/drawingml/2006/wordprocessingDrawing" xmlns:w10="urn:schemas-microsoft-com:office:word" xmlns:w="http://schemas.openxmlformats.org/wordprocessingml/2006/main" xmlns:w14="http://schemas.microsoft.com/office/word/2010/wordml" xmlns:w15="http://schemas.microsoft.com/office/word/2012/wordml" xmlns:w16cid="http://schemas.microsoft.com/office/word/2016/wordml/cid" xmlns:w16se="http://schemas.microsoft.com/office/word/2015/wordml/symex" xmlns:wpg="http://schemas.microsoft.com/office/word/2010/wordprocessingGroup" xmlns:wpi="http://schemas.microsoft.com/office/word/2010/wordprocessingInk" xmlns:wne="http://schemas.microsoft.com/office/word/2006/wordml" xmlns:wps="http://schemas.microsoft.com/office/word/2010/wordprocessingShape" mc:Ignorable="w14 w15 w16se w16cid wp14">
   <w:tbl>
     <w:tblPr>
       <w:tblW w:w="5000" w:type="pct"/>
@@ -610,7 +624,7 @@
 </file>
 
 <file path=word/footer3.xml><?xml version="1.0" encoding="utf-8"?>
-<w:ftr xmlns:wpc="http://schemas.microsoft.com/office/word/2010/wordprocessingCanvas" xmlns:mc="http://schemas.openxmlformats.org/markup-compatibility/2006" xmlns:o="urn:schemas-microsoft-com:office:office" xmlns:r="http://schemas.openxmlformats.org/officeDocument/2006/relationships" xmlns:m="http://schemas.openxmlformats.org/officeDocument/2006/math" xmlns:v="urn:schemas-microsoft-com:vml" xmlns:wp14="http://schemas.microsoft.com/office/word/2010/wordprocessingDrawing" xmlns:wp="http://schemas.openxmlformats.org/drawingml/2006/wordprocessingDrawing" xmlns:w10="urn:schemas-microsoft-com:office:word" xmlns:w="http://schemas.openxmlformats.org/wordprocessingml/2006/main" xmlns:w14="http://schemas.microsoft.com/office/word/2010/wordml" xmlns:w15="http://schemas.microsoft.com/office/word/2012/wordml" xmlns:wpg="http://schemas.microsoft.com/office/word/2010/wordprocessingGroup" xmlns:wpi="http://schemas.microsoft.com/office/word/2010/wordprocessingInk" xmlns:wne="http://schemas.microsoft.com/office/word/2006/wordml" xmlns:wps="http://schemas.microsoft.com/office/word/2010/wordprocessingShape" mc:Ignorable="w14 w15 wp14">
+<w:ftr xmlns:wpc="http://schemas.microsoft.com/office/word/2010/wordprocessingCanvas" xmlns:cx="http://schemas.microsoft.com/office/drawing/2014/chartex" xmlns:cx1="http://schemas.microsoft.com/office/drawing/2015/9/8/chartex" xmlns:cx2="http://schemas.microsoft.com/office/drawing/2015/10/21/chartex" xmlns:cx3="http://schemas.microsoft.com/office/drawing/2016/5/9/chartex" xmlns:cx4="http://schemas.microsoft.com/office/drawing/2016/5/10/chartex" xmlns:cx5="http://schemas.microsoft.com/office/drawing/2016/5/11/chartex" xmlns:cx6="http://schemas.microsoft.com/office/drawing/2016/5/12/chartex" xmlns:cx7="http://schemas.microsoft.com/office/drawing/2016/5/13/chartex" xmlns:cx8="http://schemas.microsoft.com/office/drawing/2016/5/14/chartex" xmlns:mc="http://schemas.openxmlformats.org/markup-compatibility/2006" xmlns:aink="http://schemas.microsoft.com/office/drawing/2016/ink" xmlns:am3d="http://schemas.microsoft.com/office/drawing/2017/model3d" xmlns:o="urn:schemas-microsoft-com:office:office" xmlns:r="http://schemas.openxmlformats.org/officeDocument/2006/relationships" xmlns:m="http://schemas.openxmlformats.org/officeDocument/2006/math" xmlns:v="urn:schemas-microsoft-com:vml" xmlns:wp14="http://schemas.microsoft.com/office/word/2010/wordprocessingDrawing" xmlns:wp="http://schemas.openxmlformats.org/drawingml/2006/wordprocessingDrawing" xmlns:w10="urn:schemas-microsoft-com:office:word" xmlns:w="http://schemas.openxmlformats.org/wordprocessingml/2006/main" xmlns:w14="http://schemas.microsoft.com/office/word/2010/wordml" xmlns:w15="http://schemas.microsoft.com/office/word/2012/wordml" xmlns:w16cid="http://schemas.microsoft.com/office/word/2016/wordml/cid" xmlns:w16se="http://schemas.microsoft.com/office/word/2015/wordml/symex" xmlns:wpg="http://schemas.microsoft.com/office/word/2010/wordprocessingGroup" xmlns:wpi="http://schemas.microsoft.com/office/word/2010/wordprocessingInk" xmlns:wne="http://schemas.microsoft.com/office/word/2006/wordml" xmlns:wps="http://schemas.microsoft.com/office/word/2010/wordprocessingShape" mc:Ignorable="w14 w15 w16se w16cid wp14">
   <w:tbl>
     <w:tblPr>
       <w:tblW w:w="5000" w:type="pct"/>
@@ -886,7 +900,7 @@
 </file>
 
 <file path=word/footnotes.xml><?xml version="1.0" encoding="utf-8"?>
-<w:footnotes xmlns:wpc="http://schemas.microsoft.com/office/word/2010/wordprocessingCanvas" xmlns:mc="http://schemas.openxmlformats.org/markup-compatibility/2006" xmlns:o="urn:schemas-microsoft-com:office:office" xmlns:r="http://schemas.openxmlformats.org/officeDocument/2006/relationships" xmlns:m="http://schemas.openxmlformats.org/officeDocument/2006/math" xmlns:v="urn:schemas-microsoft-com:vml" xmlns:wp14="http://schemas.microsoft.com/office/word/2010/wordprocessingDrawing" xmlns:wp="http://schemas.openxmlformats.org/drawingml/2006/wordprocessingDrawing" xmlns:w10="urn:schemas-microsoft-com:office:word" xmlns:w="http://schemas.openxmlformats.org/wordprocessingml/2006/main" xmlns:w14="http://schemas.microsoft.com/office/word/2010/wordml" xmlns:w15="http://schemas.microsoft.com/office/word/2012/wordml" xmlns:wpg="http://schemas.microsoft.com/office/word/2010/wordprocessingGroup" xmlns:wpi="http://schemas.microsoft.com/office/word/2010/wordprocessingInk" xmlns:wne="http://schemas.microsoft.com/office/word/2006/wordml" xmlns:wps="http://schemas.microsoft.com/office/word/2010/wordprocessingShape" mc:Ignorable="w14 w15 wp14">
+<w:footnotes xmlns:wpc="http://schemas.microsoft.com/office/word/2010/wordprocessingCanvas" xmlns:cx="http://schemas.microsoft.com/office/drawing/2014/chartex" xmlns:cx1="http://schemas.microsoft.com/office/drawing/2015/9/8/chartex" xmlns:cx2="http://schemas.microsoft.com/office/drawing/2015/10/21/chartex" xmlns:cx3="http://schemas.microsoft.com/office/drawing/2016/5/9/chartex" xmlns:cx4="http://schemas.microsoft.com/office/drawing/2016/5/10/chartex" xmlns:cx5="http://schemas.microsoft.com/office/drawing/2016/5/11/chartex" xmlns:cx6="http://schemas.microsoft.com/office/drawing/2016/5/12/chartex" xmlns:cx7="http://schemas.microsoft.com/office/drawing/2016/5/13/chartex" xmlns:cx8="http://schemas.microsoft.com/office/drawing/2016/5/14/chartex" xmlns:mc="http://schemas.openxmlformats.org/markup-compatibility/2006" xmlns:aink="http://schemas.microsoft.com/office/drawing/2016/ink" xmlns:am3d="http://schemas.microsoft.com/office/drawing/2017/model3d" xmlns:o="urn:schemas-microsoft-com:office:office" xmlns:r="http://schemas.openxmlformats.org/officeDocument/2006/relationships" xmlns:m="http://schemas.openxmlformats.org/officeDocument/2006/math" xmlns:v="urn:schemas-microsoft-com:vml" xmlns:wp14="http://schemas.microsoft.com/office/word/2010/wordprocessingDrawing" xmlns:wp="http://schemas.openxmlformats.org/drawingml/2006/wordprocessingDrawing" xmlns:w10="urn:schemas-microsoft-com:office:word" xmlns:w="http://schemas.openxmlformats.org/wordprocessingml/2006/main" xmlns:w14="http://schemas.microsoft.com/office/word/2010/wordml" xmlns:w15="http://schemas.microsoft.com/office/word/2012/wordml" xmlns:w16cid="http://schemas.microsoft.com/office/word/2016/wordml/cid" xmlns:w16se="http://schemas.microsoft.com/office/word/2015/wordml/symex" xmlns:wpg="http://schemas.microsoft.com/office/word/2010/wordprocessingGroup" xmlns:wpi="http://schemas.microsoft.com/office/word/2010/wordprocessingInk" xmlns:wne="http://schemas.microsoft.com/office/word/2006/wordml" xmlns:wps="http://schemas.microsoft.com/office/word/2010/wordprocessingShape" mc:Ignorable="w14 w15 w16se w16cid wp14">
   <w:footnote w:type="separator" w:id="-1">
     <w:p>
       <w:r>
@@ -905,7 +919,7 @@
 </file>
 
 <file path=word/header1.xml><?xml version="1.0" encoding="utf-8"?>
-<w:hdr xmlns:wpc="http://schemas.microsoft.com/office/word/2010/wordprocessingCanvas" xmlns:mc="http://schemas.openxmlformats.org/markup-compatibility/2006" xmlns:o="urn:schemas-microsoft-com:office:office" xmlns:r="http://schemas.openxmlformats.org/officeDocument/2006/relationships" xmlns:m="http://schemas.openxmlformats.org/officeDocument/2006/math" xmlns:v="urn:schemas-microsoft-com:vml" xmlns:wp14="http://schemas.microsoft.com/office/word/2010/wordprocessingDrawing" xmlns:wp="http://schemas.openxmlformats.org/drawingml/2006/wordprocessingDrawing" xmlns:w10="urn:schemas-microsoft-com:office:word" xmlns:w="http://schemas.openxmlformats.org/wordprocessingml/2006/main" xmlns:w14="http://schemas.microsoft.com/office/word/2010/wordml" xmlns:w15="http://schemas.microsoft.com/office/word/2012/wordml" xmlns:wpg="http://schemas.microsoft.com/office/word/2010/wordprocessingGroup" xmlns:wpi="http://schemas.microsoft.com/office/word/2010/wordprocessingInk" xmlns:wne="http://schemas.microsoft.com/office/word/2006/wordml" xmlns:wps="http://schemas.microsoft.com/office/word/2010/wordprocessingShape" mc:Ignorable="w14 w15 wp14">
+<w:hdr xmlns:wpc="http://schemas.microsoft.com/office/word/2010/wordprocessingCanvas" xmlns:cx="http://schemas.microsoft.com/office/drawing/2014/chartex" xmlns:cx1="http://schemas.microsoft.com/office/drawing/2015/9/8/chartex" xmlns:cx2="http://schemas.microsoft.com/office/drawing/2015/10/21/chartex" xmlns:cx3="http://schemas.microsoft.com/office/drawing/2016/5/9/chartex" xmlns:cx4="http://schemas.microsoft.com/office/drawing/2016/5/10/chartex" xmlns:cx5="http://schemas.microsoft.com/office/drawing/2016/5/11/chartex" xmlns:cx6="http://schemas.microsoft.com/office/drawing/2016/5/12/chartex" xmlns:cx7="http://schemas.microsoft.com/office/drawing/2016/5/13/chartex" xmlns:cx8="http://schemas.microsoft.com/office/drawing/2016/5/14/chartex" xmlns:mc="http://schemas.openxmlformats.org/markup-compatibility/2006" xmlns:aink="http://schemas.microsoft.com/office/drawing/2016/ink" xmlns:am3d="http://schemas.microsoft.com/office/drawing/2017/model3d" xmlns:o="urn:schemas-microsoft-com:office:office" xmlns:r="http://schemas.openxmlformats.org/officeDocument/2006/relationships" xmlns:m="http://schemas.openxmlformats.org/officeDocument/2006/math" xmlns:v="urn:schemas-microsoft-com:vml" xmlns:wp14="http://schemas.microsoft.com/office/word/2010/wordprocessingDrawing" xmlns:wp="http://schemas.openxmlformats.org/drawingml/2006/wordprocessingDrawing" xmlns:w10="urn:schemas-microsoft-com:office:word" xmlns:w="http://schemas.openxmlformats.org/wordprocessingml/2006/main" xmlns:w14="http://schemas.microsoft.com/office/word/2010/wordml" xmlns:w15="http://schemas.microsoft.com/office/word/2012/wordml" xmlns:w16cid="http://schemas.microsoft.com/office/word/2016/wordml/cid" xmlns:w16se="http://schemas.microsoft.com/office/word/2015/wordml/symex" xmlns:wpg="http://schemas.microsoft.com/office/word/2010/wordprocessingGroup" xmlns:wpi="http://schemas.microsoft.com/office/word/2010/wordprocessingInk" xmlns:wne="http://schemas.microsoft.com/office/word/2006/wordml" xmlns:wps="http://schemas.microsoft.com/office/word/2010/wordprocessingShape" mc:Ignorable="w14 w15 w16se w16cid wp14">
   <w:p>
     <w:pPr>
       <w:pStyle w:val="Header"/>
@@ -915,7 +929,7 @@
 </file>
 
 <file path=word/header2.xml><?xml version="1.0" encoding="utf-8"?>
-<w:hdr xmlns:wpc="http://schemas.microsoft.com/office/word/2010/wordprocessingCanvas" xmlns:mc="http://schemas.openxmlformats.org/markup-compatibility/2006" xmlns:o="urn:schemas-microsoft-com:office:office" xmlns:r="http://schemas.openxmlformats.org/officeDocument/2006/relationships" xmlns:m="http://schemas.openxmlformats.org/officeDocument/2006/math" xmlns:v="urn:schemas-microsoft-com:vml" xmlns:wp14="http://schemas.microsoft.com/office/word/2010/wordprocessingDrawing" xmlns:wp="http://schemas.openxmlformats.org/drawingml/2006/wordprocessingDrawing" xmlns:w10="urn:schemas-microsoft-com:office:word" xmlns:w="http://schemas.openxmlformats.org/wordprocessingml/2006/main" xmlns:w14="http://schemas.microsoft.com/office/word/2010/wordml" xmlns:w15="http://schemas.microsoft.com/office/word/2012/wordml" xmlns:wpg="http://schemas.microsoft.com/office/word/2010/wordprocessingGroup" xmlns:wpi="http://schemas.microsoft.com/office/word/2010/wordprocessingInk" xmlns:wne="http://schemas.microsoft.com/office/word/2006/wordml" xmlns:wps="http://schemas.microsoft.com/office/word/2010/wordprocessingShape" mc:Ignorable="w14 w15 wp14">
+<w:hdr xmlns:wpc="http://schemas.microsoft.com/office/word/2010/wordprocessingCanvas" xmlns:cx="http://schemas.microsoft.com/office/drawing/2014/chartex" xmlns:cx1="http://schemas.microsoft.com/office/drawing/2015/9/8/chartex" xmlns:cx2="http://schemas.microsoft.com/office/drawing/2015/10/21/chartex" xmlns:cx3="http://schemas.microsoft.com/office/drawing/2016/5/9/chartex" xmlns:cx4="http://schemas.microsoft.com/office/drawing/2016/5/10/chartex" xmlns:cx5="http://schemas.microsoft.com/office/drawing/2016/5/11/chartex" xmlns:cx6="http://schemas.microsoft.com/office/drawing/2016/5/12/chartex" xmlns:cx7="http://schemas.microsoft.com/office/drawing/2016/5/13/chartex" xmlns:cx8="http://schemas.microsoft.com/office/drawing/2016/5/14/chartex" xmlns:mc="http://schemas.openxmlformats.org/markup-compatibility/2006" xmlns:aink="http://schemas.microsoft.com/office/drawing/2016/ink" xmlns:am3d="http://schemas.microsoft.com/office/drawing/2017/model3d" xmlns:o="urn:schemas-microsoft-com:office:office" xmlns:r="http://schemas.openxmlformats.org/officeDocument/2006/relationships" xmlns:m="http://schemas.openxmlformats.org/officeDocument/2006/math" xmlns:v="urn:schemas-microsoft-com:vml" xmlns:wp14="http://schemas.microsoft.com/office/word/2010/wordprocessingDrawing" xmlns:wp="http://schemas.openxmlformats.org/drawingml/2006/wordprocessingDrawing" xmlns:w10="urn:schemas-microsoft-com:office:word" xmlns:w="http://schemas.openxmlformats.org/wordprocessingml/2006/main" xmlns:w14="http://schemas.microsoft.com/office/word/2010/wordml" xmlns:w15="http://schemas.microsoft.com/office/word/2012/wordml" xmlns:w16cid="http://schemas.microsoft.com/office/word/2016/wordml/cid" xmlns:w16se="http://schemas.microsoft.com/office/word/2015/wordml/symex" xmlns:wpg="http://schemas.microsoft.com/office/word/2010/wordprocessingGroup" xmlns:wpi="http://schemas.microsoft.com/office/word/2010/wordprocessingInk" xmlns:wne="http://schemas.microsoft.com/office/word/2006/wordml" xmlns:wps="http://schemas.microsoft.com/office/word/2010/wordprocessingShape" mc:Ignorable="w14 w15 w16se w16cid wp14">
   <w:p>
     <w:pPr>
       <w:pStyle w:val="Header"/>
@@ -925,7 +939,7 @@
 </file>
 
 <file path=word/header3.xml><?xml version="1.0" encoding="utf-8"?>
-<w:hdr xmlns:wpc="http://schemas.microsoft.com/office/word/2010/wordprocessingCanvas" xmlns:mc="http://schemas.openxmlformats.org/markup-compatibility/2006" xmlns:o="urn:schemas-microsoft-com:office:office" xmlns:r="http://schemas.openxmlformats.org/officeDocument/2006/relationships" xmlns:m="http://schemas.openxmlformats.org/officeDocument/2006/math" xmlns:v="urn:schemas-microsoft-com:vml" xmlns:wp14="http://schemas.microsoft.com/office/word/2010/wordprocessingDrawing" xmlns:wp="http://schemas.openxmlformats.org/drawingml/2006/wordprocessingDrawing" xmlns:w10="urn:schemas-microsoft-com:office:word" xmlns:w="http://schemas.openxmlformats.org/wordprocessingml/2006/main" xmlns:w14="http://schemas.microsoft.com/office/word/2010/wordml" xmlns:w15="http://schemas.microsoft.com/office/word/2012/wordml" xmlns:wpg="http://schemas.microsoft.com/office/word/2010/wordprocessingGroup" xmlns:wpi="http://schemas.microsoft.com/office/word/2010/wordprocessingInk" xmlns:wne="http://schemas.microsoft.com/office/word/2006/wordml" xmlns:wps="http://schemas.microsoft.com/office/word/2010/wordprocessingShape" mc:Ignorable="w14 w15 wp14">
+<w:hdr xmlns:wpc="http://schemas.microsoft.com/office/word/2010/wordprocessingCanvas" xmlns:cx="http://schemas.microsoft.com/office/drawing/2014/chartex" xmlns:cx1="http://schemas.microsoft.com/office/drawing/2015/9/8/chartex" xmlns:cx2="http://schemas.microsoft.com/office/drawing/2015/10/21/chartex" xmlns:cx3="http://schemas.microsoft.com/office/drawing/2016/5/9/chartex" xmlns:cx4="http://schemas.microsoft.com/office/drawing/2016/5/10/chartex" xmlns:cx5="http://schemas.microsoft.com/office/drawing/2016/5/11/chartex" xmlns:cx6="http://schemas.microsoft.com/office/drawing/2016/5/12/chartex" xmlns:cx7="http://schemas.microsoft.com/office/drawing/2016/5/13/chartex" xmlns:cx8="http://schemas.microsoft.com/office/drawing/2016/5/14/chartex" xmlns:mc="http://schemas.openxmlformats.org/markup-compatibility/2006" xmlns:aink="http://schemas.microsoft.com/office/drawing/2016/ink" xmlns:am3d="http://schemas.microsoft.com/office/drawing/2017/model3d" xmlns:o="urn:schemas-microsoft-com:office:office" xmlns:r="http://schemas.openxmlformats.org/officeDocument/2006/relationships" xmlns:m="http://schemas.openxmlformats.org/officeDocument/2006/math" xmlns:v="urn:schemas-microsoft-com:vml" xmlns:wp14="http://schemas.microsoft.com/office/word/2010/wordprocessingDrawing" xmlns:wp="http://schemas.openxmlformats.org/drawingml/2006/wordprocessingDrawing" xmlns:w10="urn:schemas-microsoft-com:office:word" xmlns:w="http://schemas.openxmlformats.org/wordprocessingml/2006/main" xmlns:w14="http://schemas.microsoft.com/office/word/2010/wordml" xmlns:w15="http://schemas.microsoft.com/office/word/2012/wordml" xmlns:w16cid="http://schemas.microsoft.com/office/word/2016/wordml/cid" xmlns:w16se="http://schemas.microsoft.com/office/word/2015/wordml/symex" xmlns:wpg="http://schemas.microsoft.com/office/word/2010/wordprocessingGroup" xmlns:wpi="http://schemas.microsoft.com/office/word/2010/wordprocessingInk" xmlns:wne="http://schemas.microsoft.com/office/word/2006/wordml" xmlns:wps="http://schemas.microsoft.com/office/word/2010/wordprocessingShape" mc:Ignorable="w14 w15 w16se w16cid wp14">
   <w:tbl>
     <w:tblPr>
       <w:tblStyle w:val="TableGrid"/>
@@ -1455,7 +1469,7 @@
 </file>
 
 <file path=word/numbering.xml><?xml version="1.0" encoding="utf-8"?>
-<w:numbering xmlns:wpc="http://schemas.microsoft.com/office/word/2010/wordprocessingCanvas" xmlns:mc="http://schemas.openxmlformats.org/markup-compatibility/2006" xmlns:o="urn:schemas-microsoft-com:office:office" xmlns:r="http://schemas.openxmlformats.org/officeDocument/2006/relationships" xmlns:m="http://schemas.openxmlformats.org/officeDocument/2006/math" xmlns:v="urn:schemas-microsoft-com:vml" xmlns:wp14="http://schemas.microsoft.com/office/word/2010/wordprocessingDrawing" xmlns:wp="http://schemas.openxmlformats.org/drawingml/2006/wordprocessingDrawing" xmlns:w10="urn:schemas-microsoft-com:office:word" xmlns:w="http://schemas.openxmlformats.org/wordprocessingml/2006/main" xmlns:w14="http://schemas.microsoft.com/office/word/2010/wordml" xmlns:w15="http://schemas.microsoft.com/office/word/2012/wordml" xmlns:wpg="http://schemas.microsoft.com/office/word/2010/wordprocessingGroup" xmlns:wpi="http://schemas.microsoft.com/office/word/2010/wordprocessingInk" xmlns:wne="http://schemas.microsoft.com/office/word/2006/wordml" xmlns:wps="http://schemas.microsoft.com/office/word/2010/wordprocessingShape" mc:Ignorable="w14 w15 wp14">
+<w:numbering xmlns:wpc="http://schemas.microsoft.com/office/word/2010/wordprocessingCanvas" xmlns:cx="http://schemas.microsoft.com/office/drawing/2014/chartex" xmlns:cx1="http://schemas.microsoft.com/office/drawing/2015/9/8/chartex" xmlns:cx2="http://schemas.microsoft.com/office/drawing/2015/10/21/chartex" xmlns:cx3="http://schemas.microsoft.com/office/drawing/2016/5/9/chartex" xmlns:cx4="http://schemas.microsoft.com/office/drawing/2016/5/10/chartex" xmlns:cx5="http://schemas.microsoft.com/office/drawing/2016/5/11/chartex" xmlns:cx6="http://schemas.microsoft.com/office/drawing/2016/5/12/chartex" xmlns:cx7="http://schemas.microsoft.com/office/drawing/2016/5/13/chartex" xmlns:cx8="http://schemas.microsoft.com/office/drawing/2016/5/14/chartex" xmlns:mc="http://schemas.openxmlformats.org/markup-compatibility/2006" xmlns:aink="http://schemas.microsoft.com/office/drawing/2016/ink" xmlns:am3d="http://schemas.microsoft.com/office/drawing/2017/model3d" xmlns:o="urn:schemas-microsoft-com:office:office" xmlns:r="http://schemas.openxmlformats.org/officeDocument/2006/relationships" xmlns:m="http://schemas.openxmlformats.org/officeDocument/2006/math" xmlns:v="urn:schemas-microsoft-com:vml" xmlns:wp14="http://schemas.microsoft.com/office/word/2010/wordprocessingDrawing" xmlns:wp="http://schemas.openxmlformats.org/drawingml/2006/wordprocessingDrawing" xmlns:w10="urn:schemas-microsoft-com:office:word" xmlns:w="http://schemas.openxmlformats.org/wordprocessingml/2006/main" xmlns:w14="http://schemas.microsoft.com/office/word/2010/wordml" xmlns:w15="http://schemas.microsoft.com/office/word/2012/wordml" xmlns:w16cid="http://schemas.microsoft.com/office/word/2016/wordml/cid" xmlns:w16se="http://schemas.microsoft.com/office/word/2015/wordml/symex" xmlns:wpg="http://schemas.microsoft.com/office/word/2010/wordprocessingGroup" xmlns:wpi="http://schemas.microsoft.com/office/word/2010/wordprocessingInk" xmlns:wne="http://schemas.microsoft.com/office/word/2006/wordml" xmlns:wps="http://schemas.microsoft.com/office/word/2010/wordprocessingShape" mc:Ignorable="w14 w15 w16se w16cid wp14">
   <w:abstractNum w:abstractNumId="0" w15:restartNumberingAfterBreak="0">
     <w:nsid w:val="0030577F"/>
     <w:multiLevelType w:val="hybridMultilevel"/>
@@ -2971,7 +2985,7 @@
 </file>
 
 <file path=word/styles.xml><?xml version="1.0" encoding="utf-8"?>
-<w:styles xmlns:mc="http://schemas.openxmlformats.org/markup-compatibility/2006" xmlns:r="http://schemas.openxmlformats.org/officeDocument/2006/relationships" xmlns:w="http://schemas.openxmlformats.org/wordprocessingml/2006/main" xmlns:w14="http://schemas.microsoft.com/office/word/2010/wordml" xmlns:w15="http://schemas.microsoft.com/office/word/2012/wordml" mc:Ignorable="w14 w15">
+<w:styles xmlns:mc="http://schemas.openxmlformats.org/markup-compatibility/2006" xmlns:r="http://schemas.openxmlformats.org/officeDocument/2006/relationships" xmlns:w="http://schemas.openxmlformats.org/wordprocessingml/2006/main" xmlns:w14="http://schemas.microsoft.com/office/word/2010/wordml" xmlns:w15="http://schemas.microsoft.com/office/word/2012/wordml" xmlns:w16cid="http://schemas.microsoft.com/office/word/2016/wordml/cid" xmlns:w16se="http://schemas.microsoft.com/office/word/2015/wordml/symex" mc:Ignorable="w14 w15 w16se w16cid">
   <w:docDefaults>
     <w:rPrDefault>
       <w:rPr>
@@ -2987,7 +3001,7 @@
       </w:pPr>
     </w:pPrDefault>
   </w:docDefaults>
-  <w:latentStyles w:defLockedState="0" w:defUIPriority="99" w:defSemiHidden="0" w:defUnhideWhenUsed="0" w:defQFormat="0" w:count="371">
+  <w:latentStyles w:defLockedState="0" w:defUIPriority="99" w:defSemiHidden="0" w:defUnhideWhenUsed="0" w:defQFormat="0" w:count="375">
     <w:lsdException w:name="Normal" w:uiPriority="0" w:qFormat="1"/>
     <w:lsdException w:name="heading 1" w:uiPriority="9" w:qFormat="1"/>
     <w:lsdException w:name="heading 2" w:semiHidden="1" w:uiPriority="9" w:unhideWhenUsed="1" w:qFormat="1"/>
@@ -3093,7 +3107,6 @@
     <w:lsdException w:name="HTML Sample" w:semiHidden="1" w:unhideWhenUsed="1"/>
     <w:lsdException w:name="HTML Typewriter" w:semiHidden="1" w:unhideWhenUsed="1"/>
     <w:lsdException w:name="HTML Variable" w:semiHidden="1" w:unhideWhenUsed="1"/>
-    <w:lsdException w:name="Normal Table" w:semiHidden="1" w:unhideWhenUsed="1"/>
     <w:lsdException w:name="annotation subject" w:semiHidden="1" w:unhideWhenUsed="1"/>
     <w:lsdException w:name="No List" w:semiHidden="1" w:unhideWhenUsed="1"/>
     <w:lsdException w:name="Outline List 1" w:semiHidden="1" w:unhideWhenUsed="1"/>
@@ -3137,10 +3150,8 @@
     <w:lsdException w:name="Table Elegant" w:semiHidden="1" w:unhideWhenUsed="1"/>
     <w:lsdException w:name="Table Professional" w:semiHidden="1" w:unhideWhenUsed="1"/>
     <w:lsdException w:name="Table Subtle 1" w:semiHidden="1" w:unhideWhenUsed="1"/>
-    <w:lsdException w:name="Table Subtle 2" w:semiHidden="1" w:unhideWhenUsed="1"/>
     <w:lsdException w:name="Table Web 1" w:semiHidden="1" w:unhideWhenUsed="1"/>
     <w:lsdException w:name="Table Web 2" w:semiHidden="1" w:unhideWhenUsed="1"/>
-    <w:lsdException w:name="Table Web 3" w:semiHidden="1" w:unhideWhenUsed="1"/>
     <w:lsdException w:name="Balloon Text" w:semiHidden="1" w:unhideWhenUsed="1"/>
     <w:lsdException w:name="Table Grid" w:uiPriority="39"/>
     <w:lsdException w:name="Table Theme" w:semiHidden="1" w:unhideWhenUsed="1"/>
@@ -3359,6 +3370,10 @@
     <w:lsdException w:name="List Table 5 Dark Accent 6" w:uiPriority="50"/>
     <w:lsdException w:name="List Table 6 Colorful Accent 6" w:uiPriority="51"/>
     <w:lsdException w:name="List Table 7 Colorful Accent 6" w:uiPriority="52"/>
+    <w:lsdException w:name="Mention" w:semiHidden="1" w:unhideWhenUsed="1"/>
+    <w:lsdException w:name="Smart Hyperlink" w:semiHidden="1" w:unhideWhenUsed="1"/>
+    <w:lsdException w:name="Hashtag" w:semiHidden="1" w:unhideWhenUsed="1"/>
+    <w:lsdException w:name="Unresolved Mention" w:semiHidden="1" w:unhideWhenUsed="1"/>
   </w:latentStyles>
   <w:style w:type="paragraph" w:default="1" w:styleId="Normal">
     <w:name w:val="Normal"/>

</xml_diff>

<commit_message>
SystemInfo updated for Windows 10 October 2018 Update
</commit_message>
<xml_diff>
--- a/UWPSamples/System/SystemInfoUWP/Readme.docx
+++ b/UWPSamples/System/SystemInfoUWP/Readme.docx
@@ -6,9 +6,11 @@
       <w:pPr>
         <w:pStyle w:val="Title"/>
       </w:pPr>
+      <w:proofErr w:type="spellStart"/>
       <w:r>
         <w:t>SystemInfo</w:t>
       </w:r>
+      <w:proofErr w:type="spellEnd"/>
       <w:r>
         <w:t xml:space="preserve"> Sample</w:t>
       </w:r>
@@ -36,22 +38,27 @@
         <w:t>This sample is compatible with the Windows 10 April 2018 Update SDK (17134)</w:t>
       </w:r>
     </w:p>
+    <w:p/>
     <w:p>
-      <w:bookmarkStart w:id="0" w:name="_GoBack"/>
-      <w:bookmarkEnd w:id="0"/>
+      <w:pPr>
+        <w:pStyle w:val="Heading1"/>
+        <w:spacing w:before="0"/>
+      </w:pPr>
+      <w:r>
+        <w:t>Description</w:t>
+      </w:r>
     </w:p>
     <w:p>
-      <w:pPr>
-        <w:pStyle w:val="Heading1"/>
-        <w:spacing w:before="0"/>
-      </w:pPr>
-      <w:r>
-        <w:t>Description</w:t>
-      </w:r>
-    </w:p>
-    <w:p>
-      <w:r>
-        <w:t>This sample demonstrates a number of Universal Windows Platform (UWP) APIs for querying system information, statistics, and hardware capabilities.</w:t>
+      <w:r>
+        <w:t xml:space="preserve">This sample demonstrates </w:t>
+      </w:r>
+      <w:proofErr w:type="gramStart"/>
+      <w:r>
+        <w:t>a number of</w:t>
+      </w:r>
+      <w:proofErr w:type="gramEnd"/>
+      <w:r>
+        <w:t xml:space="preserve"> Universal Windows Platform (UWP) APIs for querying system information, statistics, and hardware capabilities.</w:t>
       </w:r>
     </w:p>
     <w:p>
@@ -74,7 +81,7 @@
           <w:noProof/>
         </w:rPr>
         <w:drawing>
-          <wp:inline distT="0" distB="0" distL="0" distR="0" wp14:anchorId="634ED6D3" wp14:editId="6DD06D41">
+          <wp:inline distT="0" distB="0" distL="0" distR="0" wp14:anchorId="05F88339" wp14:editId="29CEDAE1">
             <wp:extent cx="5943600" cy="3491230"/>
             <wp:effectExtent l="0" t="0" r="0" b="0"/>
             <wp:docPr id="1" name="Picture 1"/>
@@ -125,7 +132,23 @@
         <w:t>gamepad controller</w:t>
       </w:r>
       <w:r>
-        <w:t>, use A or DPad Right / B or DPad Left.</w:t>
+        <w:t xml:space="preserve">, use A or </w:t>
+      </w:r>
+      <w:proofErr w:type="spellStart"/>
+      <w:r>
+        <w:t>DPad</w:t>
+      </w:r>
+      <w:proofErr w:type="spellEnd"/>
+      <w:r>
+        <w:t xml:space="preserve"> Right / B or </w:t>
+      </w:r>
+      <w:proofErr w:type="spellStart"/>
+      <w:r>
+        <w:t>DPad</w:t>
+      </w:r>
+      <w:proofErr w:type="spellEnd"/>
+      <w:r>
+        <w:t xml:space="preserve"> Left.</w:t>
       </w:r>
     </w:p>
     <w:p>
@@ -161,15 +184,25 @@
     </w:p>
     <w:p>
       <w:r>
-        <w:t xml:space="preserve">To support DirectX 12 on Xbox One, a UWP app must have its app type set to ‘Game’. Otherwise, only the software device (WARP12) is available on developer consoles, which is unsupported for retail consoles. During development the app type can be set via DevHome. This sample uses the </w:t>
+        <w:t xml:space="preserve">To support DirectX 12 on Xbox One, a UWP app must have its app type set to ‘Game’. Otherwise, only the software device (WARP12) is available on developer consoles, which is unsupported for retail consoles. During development the app type can be set via </w:t>
+      </w:r>
+      <w:proofErr w:type="spellStart"/>
+      <w:r>
+        <w:t>DevHome</w:t>
+      </w:r>
+      <w:proofErr w:type="spellEnd"/>
+      <w:r>
+        <w:t xml:space="preserve">. This sample uses the </w:t>
       </w:r>
       <w:hyperlink r:id="rId8" w:history="1">
+        <w:proofErr w:type="spellStart"/>
         <w:r>
           <w:rPr>
             <w:rStyle w:val="Hyperlink"/>
           </w:rPr>
           <w:t>expandedResources</w:t>
         </w:r>
+        <w:proofErr w:type="spellEnd"/>
       </w:hyperlink>
       <w:r>
         <w:t xml:space="preserve"> restricted capability to achieve this by default, but can be removed after setting the package app type to ‘Game’. Note that apps submitted to the Windows Store will fail validation if using this restricted capability.</w:t>
@@ -180,8 +213,8 @@
       <w:pPr>
         <w:pStyle w:val="Heading1"/>
       </w:pPr>
-      <w:bookmarkStart w:id="1" w:name="ID2EMD"/>
-      <w:bookmarkEnd w:id="1"/>
+      <w:bookmarkStart w:id="0" w:name="ID2EMD"/>
+      <w:bookmarkEnd w:id="0"/>
       <w:r>
         <w:lastRenderedPageBreak/>
         <w:t>Update history</w:t>
@@ -198,13 +231,29 @@
     <w:p/>
     <w:p>
       <w:r>
-        <w:t>December 2016: Added EasClientInformation output.</w:t>
+        <w:t xml:space="preserve">December 2016: Added </w:t>
+      </w:r>
+      <w:proofErr w:type="spellStart"/>
+      <w:r>
+        <w:t>EasClientInformation</w:t>
+      </w:r>
+      <w:proofErr w:type="spellEnd"/>
+      <w:r>
+        <w:t xml:space="preserve"> output.</w:t>
       </w:r>
     </w:p>
     <w:p/>
     <w:p>
       <w:r>
-        <w:t>February 2017: Added DisplayInformation including new Anniversary Update (14393) properties.</w:t>
+        <w:t xml:space="preserve">February 2017: Added </w:t>
+      </w:r>
+      <w:proofErr w:type="spellStart"/>
+      <w:r>
+        <w:t>DisplayInformation</w:t>
+      </w:r>
+      <w:proofErr w:type="spellEnd"/>
+      <w:r>
+        <w:t xml:space="preserve"> including new Anniversary Update (14393) properties.</w:t>
       </w:r>
     </w:p>
     <w:p/>
@@ -218,14 +267,40 @@
       <w:r>
         <w:t xml:space="preserve">November 2017: Updated for </w:t>
       </w:r>
+      <w:proofErr w:type="spellStart"/>
       <w:r>
         <w:t>GetGamingDeviceModelInformation</w:t>
       </w:r>
+      <w:proofErr w:type="spellEnd"/>
       <w:r>
         <w:t xml:space="preserve"> in the Fall Creators Update (16299)</w:t>
       </w:r>
       <w:r>
         <w:t>.</w:t>
+      </w:r>
+    </w:p>
+    <w:p/>
+    <w:p>
+      <w:r>
+        <w:t>April 2018</w:t>
+      </w:r>
+      <w:r>
+        <w:t>: Updated for new Direct3D optional features and API contracts.</w:t>
+      </w:r>
+    </w:p>
+    <w:p>
+      <w:bookmarkStart w:id="1" w:name="_GoBack"/>
+      <w:bookmarkEnd w:id="1"/>
+    </w:p>
+    <w:p>
+      <w:r>
+        <w:t xml:space="preserve">October </w:t>
+      </w:r>
+      <w:r>
+        <w:t>2018</w:t>
+      </w:r>
+      <w:r>
+        <w:t>: Updated for new Direct3D optional features and API contracts.</w:t>
       </w:r>
     </w:p>
     <w:p>
@@ -443,7 +518,7 @@
               <w:szCs w:val="20"/>
             </w:rPr>
             <w:drawing>
-              <wp:anchor distT="0" distB="0" distL="114300" distR="114300" simplePos="0" relativeHeight="251661312" behindDoc="0" locked="0" layoutInCell="1" allowOverlap="0" wp14:anchorId="208462C4" wp14:editId="11CDAF02">
+              <wp:anchor distT="0" distB="0" distL="114300" distR="114300" simplePos="0" relativeHeight="251661312" behindDoc="0" locked="0" layoutInCell="1" allowOverlap="0" wp14:anchorId="4A0461F0" wp14:editId="252E166C">
                 <wp:simplePos x="0" y="0"/>
                 <wp:positionH relativeFrom="margin">
                   <wp:posOffset>-63974</wp:posOffset>
@@ -540,6 +615,7 @@
             </w:rPr>
             <w:t xml:space="preserve">: </w:t>
           </w:r>
+          <w:proofErr w:type="spellStart"/>
           <w:r>
             <w:rPr>
               <w:rFonts w:cs="Segoe UI"/>
@@ -548,6 +624,7 @@
             </w:rPr>
             <w:t>SystemInfo</w:t>
           </w:r>
+          <w:proofErr w:type="spellEnd"/>
         </w:p>
       </w:tc>
       <w:tc>
@@ -735,7 +812,7 @@
               <w:szCs w:val="20"/>
             </w:rPr>
             <w:drawing>
-              <wp:anchor distT="0" distB="0" distL="114300" distR="114300" simplePos="0" relativeHeight="251659264" behindDoc="0" locked="0" layoutInCell="1" allowOverlap="0" wp14:anchorId="75009F5E" wp14:editId="33EECAD1">
+              <wp:anchor distT="0" distB="0" distL="114300" distR="114300" simplePos="0" relativeHeight="251659264" behindDoc="0" locked="0" layoutInCell="1" allowOverlap="0" wp14:anchorId="60311085" wp14:editId="5553AC9C">
                 <wp:simplePos x="0" y="0"/>
                 <wp:positionH relativeFrom="margin">
                   <wp:posOffset>-73025</wp:posOffset>
@@ -816,6 +893,7 @@
             </w:rPr>
             <w:t xml:space="preserve">| </w:t>
           </w:r>
+          <w:proofErr w:type="spellStart"/>
           <w:r>
             <w:rPr>
               <w:rFonts w:cs="Segoe UI"/>
@@ -824,6 +902,7 @@
             </w:rPr>
             <w:t>SystemInfo</w:t>
           </w:r>
+          <w:proofErr w:type="spellEnd"/>
         </w:p>
       </w:tc>
       <w:tc>
@@ -1234,7 +1313,7 @@
                     <w:noProof/>
                   </w:rPr>
                   <w:drawing>
-                    <wp:inline distT="0" distB="0" distL="0" distR="0" wp14:anchorId="4662326B" wp14:editId="4035146E">
+                    <wp:inline distT="0" distB="0" distL="0" distR="0" wp14:anchorId="741EE5BA" wp14:editId="60600F1F">
                       <wp:extent cx="3291840" cy="228600"/>
                       <wp:effectExtent l="0" t="0" r="3810" b="0"/>
                       <wp:docPr id="60" name="Picture 60" descr="cid:image002.png@01D0D137.E35A0B40"/>

</xml_diff>

<commit_message>
SystemInfoUWP updated for Windows 10 October 2018
</commit_message>
<xml_diff>
--- a/UWPSamples/System/SystemInfoUWP/Readme.docx
+++ b/UWPSamples/System/SystemInfoUWP/Readme.docx
@@ -6,9 +6,11 @@
       <w:pPr>
         <w:pStyle w:val="Title"/>
       </w:pPr>
+      <w:proofErr w:type="spellStart"/>
       <w:r>
         <w:t>SystemInfo</w:t>
       </w:r>
+      <w:proofErr w:type="spellEnd"/>
       <w:r>
         <w:t xml:space="preserve"> Sample</w:t>
       </w:r>
@@ -36,22 +38,27 @@
         <w:t>This sample is compatible with the Windows 10 April 2018 Update SDK (17134)</w:t>
       </w:r>
     </w:p>
+    <w:p/>
     <w:p>
-      <w:bookmarkStart w:id="0" w:name="_GoBack"/>
-      <w:bookmarkEnd w:id="0"/>
+      <w:pPr>
+        <w:pStyle w:val="Heading1"/>
+        <w:spacing w:before="0"/>
+      </w:pPr>
+      <w:r>
+        <w:t>Description</w:t>
+      </w:r>
     </w:p>
     <w:p>
-      <w:pPr>
-        <w:pStyle w:val="Heading1"/>
-        <w:spacing w:before="0"/>
-      </w:pPr>
-      <w:r>
-        <w:t>Description</w:t>
-      </w:r>
-    </w:p>
-    <w:p>
-      <w:r>
-        <w:t>This sample demonstrates a number of Universal Windows Platform (UWP) APIs for querying system information, statistics, and hardware capabilities.</w:t>
+      <w:r>
+        <w:t xml:space="preserve">This sample demonstrates </w:t>
+      </w:r>
+      <w:proofErr w:type="gramStart"/>
+      <w:r>
+        <w:t>a number of</w:t>
+      </w:r>
+      <w:proofErr w:type="gramEnd"/>
+      <w:r>
+        <w:t xml:space="preserve"> Universal Windows Platform (UWP) APIs for querying system information, statistics, and hardware capabilities.</w:t>
       </w:r>
     </w:p>
     <w:p>
@@ -74,7 +81,7 @@
           <w:noProof/>
         </w:rPr>
         <w:drawing>
-          <wp:inline distT="0" distB="0" distL="0" distR="0" wp14:anchorId="634ED6D3" wp14:editId="6DD06D41">
+          <wp:inline distT="0" distB="0" distL="0" distR="0" wp14:anchorId="05F88339" wp14:editId="29CEDAE1">
             <wp:extent cx="5943600" cy="3491230"/>
             <wp:effectExtent l="0" t="0" r="0" b="0"/>
             <wp:docPr id="1" name="Picture 1"/>
@@ -125,7 +132,23 @@
         <w:t>gamepad controller</w:t>
       </w:r>
       <w:r>
-        <w:t>, use A or DPad Right / B or DPad Left.</w:t>
+        <w:t xml:space="preserve">, use A or </w:t>
+      </w:r>
+      <w:proofErr w:type="spellStart"/>
+      <w:r>
+        <w:t>DPad</w:t>
+      </w:r>
+      <w:proofErr w:type="spellEnd"/>
+      <w:r>
+        <w:t xml:space="preserve"> Right / B or </w:t>
+      </w:r>
+      <w:proofErr w:type="spellStart"/>
+      <w:r>
+        <w:t>DPad</w:t>
+      </w:r>
+      <w:proofErr w:type="spellEnd"/>
+      <w:r>
+        <w:t xml:space="preserve"> Left.</w:t>
       </w:r>
     </w:p>
     <w:p>
@@ -161,15 +184,25 @@
     </w:p>
     <w:p>
       <w:r>
-        <w:t xml:space="preserve">To support DirectX 12 on Xbox One, a UWP app must have its app type set to ‘Game’. Otherwise, only the software device (WARP12) is available on developer consoles, which is unsupported for retail consoles. During development the app type can be set via DevHome. This sample uses the </w:t>
+        <w:t xml:space="preserve">To support DirectX 12 on Xbox One, a UWP app must have its app type set to ‘Game’. Otherwise, only the software device (WARP12) is available on developer consoles, which is unsupported for retail consoles. During development the app type can be set via </w:t>
+      </w:r>
+      <w:proofErr w:type="spellStart"/>
+      <w:r>
+        <w:t>DevHome</w:t>
+      </w:r>
+      <w:proofErr w:type="spellEnd"/>
+      <w:r>
+        <w:t xml:space="preserve">. This sample uses the </w:t>
       </w:r>
       <w:hyperlink r:id="rId8" w:history="1">
+        <w:proofErr w:type="spellStart"/>
         <w:r>
           <w:rPr>
             <w:rStyle w:val="Hyperlink"/>
           </w:rPr>
           <w:t>expandedResources</w:t>
         </w:r>
+        <w:proofErr w:type="spellEnd"/>
       </w:hyperlink>
       <w:r>
         <w:t xml:space="preserve"> restricted capability to achieve this by default, but can be removed after setting the package app type to ‘Game’. Note that apps submitted to the Windows Store will fail validation if using this restricted capability.</w:t>
@@ -180,8 +213,8 @@
       <w:pPr>
         <w:pStyle w:val="Heading1"/>
       </w:pPr>
-      <w:bookmarkStart w:id="1" w:name="ID2EMD"/>
-      <w:bookmarkEnd w:id="1"/>
+      <w:bookmarkStart w:id="0" w:name="ID2EMD"/>
+      <w:bookmarkEnd w:id="0"/>
       <w:r>
         <w:lastRenderedPageBreak/>
         <w:t>Update history</w:t>
@@ -198,13 +231,29 @@
     <w:p/>
     <w:p>
       <w:r>
-        <w:t>December 2016: Added EasClientInformation output.</w:t>
+        <w:t xml:space="preserve">December 2016: Added </w:t>
+      </w:r>
+      <w:proofErr w:type="spellStart"/>
+      <w:r>
+        <w:t>EasClientInformation</w:t>
+      </w:r>
+      <w:proofErr w:type="spellEnd"/>
+      <w:r>
+        <w:t xml:space="preserve"> output.</w:t>
       </w:r>
     </w:p>
     <w:p/>
     <w:p>
       <w:r>
-        <w:t>February 2017: Added DisplayInformation including new Anniversary Update (14393) properties.</w:t>
+        <w:t xml:space="preserve">February 2017: Added </w:t>
+      </w:r>
+      <w:proofErr w:type="spellStart"/>
+      <w:r>
+        <w:t>DisplayInformation</w:t>
+      </w:r>
+      <w:proofErr w:type="spellEnd"/>
+      <w:r>
+        <w:t xml:space="preserve"> including new Anniversary Update (14393) properties.</w:t>
       </w:r>
     </w:p>
     <w:p/>
@@ -218,14 +267,40 @@
       <w:r>
         <w:t xml:space="preserve">November 2017: Updated for </w:t>
       </w:r>
+      <w:proofErr w:type="spellStart"/>
       <w:r>
         <w:t>GetGamingDeviceModelInformation</w:t>
       </w:r>
+      <w:proofErr w:type="spellEnd"/>
       <w:r>
         <w:t xml:space="preserve"> in the Fall Creators Update (16299)</w:t>
       </w:r>
       <w:r>
         <w:t>.</w:t>
+      </w:r>
+    </w:p>
+    <w:p/>
+    <w:p>
+      <w:r>
+        <w:t>April 2018</w:t>
+      </w:r>
+      <w:r>
+        <w:t>: Updated for new Direct3D optional features and API contracts.</w:t>
+      </w:r>
+    </w:p>
+    <w:p>
+      <w:bookmarkStart w:id="1" w:name="_GoBack"/>
+      <w:bookmarkEnd w:id="1"/>
+    </w:p>
+    <w:p>
+      <w:r>
+        <w:t xml:space="preserve">October </w:t>
+      </w:r>
+      <w:r>
+        <w:t>2018</w:t>
+      </w:r>
+      <w:r>
+        <w:t>: Updated for new Direct3D optional features and API contracts.</w:t>
       </w:r>
     </w:p>
     <w:p>
@@ -443,7 +518,7 @@
               <w:szCs w:val="20"/>
             </w:rPr>
             <w:drawing>
-              <wp:anchor distT="0" distB="0" distL="114300" distR="114300" simplePos="0" relativeHeight="251661312" behindDoc="0" locked="0" layoutInCell="1" allowOverlap="0" wp14:anchorId="208462C4" wp14:editId="11CDAF02">
+              <wp:anchor distT="0" distB="0" distL="114300" distR="114300" simplePos="0" relativeHeight="251661312" behindDoc="0" locked="0" layoutInCell="1" allowOverlap="0" wp14:anchorId="4A0461F0" wp14:editId="252E166C">
                 <wp:simplePos x="0" y="0"/>
                 <wp:positionH relativeFrom="margin">
                   <wp:posOffset>-63974</wp:posOffset>
@@ -540,6 +615,7 @@
             </w:rPr>
             <w:t xml:space="preserve">: </w:t>
           </w:r>
+          <w:proofErr w:type="spellStart"/>
           <w:r>
             <w:rPr>
               <w:rFonts w:cs="Segoe UI"/>
@@ -548,6 +624,7 @@
             </w:rPr>
             <w:t>SystemInfo</w:t>
           </w:r>
+          <w:proofErr w:type="spellEnd"/>
         </w:p>
       </w:tc>
       <w:tc>
@@ -735,7 +812,7 @@
               <w:szCs w:val="20"/>
             </w:rPr>
             <w:drawing>
-              <wp:anchor distT="0" distB="0" distL="114300" distR="114300" simplePos="0" relativeHeight="251659264" behindDoc="0" locked="0" layoutInCell="1" allowOverlap="0" wp14:anchorId="75009F5E" wp14:editId="33EECAD1">
+              <wp:anchor distT="0" distB="0" distL="114300" distR="114300" simplePos="0" relativeHeight="251659264" behindDoc="0" locked="0" layoutInCell="1" allowOverlap="0" wp14:anchorId="60311085" wp14:editId="5553AC9C">
                 <wp:simplePos x="0" y="0"/>
                 <wp:positionH relativeFrom="margin">
                   <wp:posOffset>-73025</wp:posOffset>
@@ -816,6 +893,7 @@
             </w:rPr>
             <w:t xml:space="preserve">| </w:t>
           </w:r>
+          <w:proofErr w:type="spellStart"/>
           <w:r>
             <w:rPr>
               <w:rFonts w:cs="Segoe UI"/>
@@ -824,6 +902,7 @@
             </w:rPr>
             <w:t>SystemInfo</w:t>
           </w:r>
+          <w:proofErr w:type="spellEnd"/>
         </w:p>
       </w:tc>
       <w:tc>
@@ -1234,7 +1313,7 @@
                     <w:noProof/>
                   </w:rPr>
                   <w:drawing>
-                    <wp:inline distT="0" distB="0" distL="0" distR="0" wp14:anchorId="4662326B" wp14:editId="4035146E">
+                    <wp:inline distT="0" distB="0" distL="0" distR="0" wp14:anchorId="741EE5BA" wp14:editId="60600F1F">
                       <wp:extent cx="3291840" cy="228600"/>
                       <wp:effectExtent l="0" t="0" r="3810" b="0"/>
                       <wp:docPr id="60" name="Picture 60" descr="cid:image002.png@01D0D137.E35A0B40"/>

</xml_diff>